<commit_message>
ReleaseBuild + Scoring System
</commit_message>
<xml_diff>
--- a/Birdman Manual.docx
+++ b/Birdman Manual.docx
@@ -24,117 +24,134 @@
       <w:r>
         <w:t xml:space="preserve"> Don’t forget to collect coins and stomp red monsters on your journey.</w:t>
       </w:r>
+    </w:p>
+    <w:p/>
+    <w:p>
+      <w:r>
+        <w:t>Controls</w:t>
+      </w:r>
+    </w:p>
+    <w:p>
+      <w:r>
+        <w:t>Left arrow – Move left</w:t>
+      </w:r>
+    </w:p>
+    <w:p>
+      <w:r>
+        <w:t>Right arrow – Move right</w:t>
+      </w:r>
+    </w:p>
+    <w:p>
+      <w:r>
+        <w:t>Spacebar – Jump</w:t>
+      </w:r>
+    </w:p>
+    <w:p>
+      <w:r>
+        <w:t>F – Kick</w:t>
+      </w:r>
+    </w:p>
+    <w:p>
+      <w:r>
+        <w:t>D – Punch</w:t>
+      </w:r>
+    </w:p>
+    <w:p>
+      <w:r>
+        <w:t>1 – Restart game</w:t>
+      </w:r>
+    </w:p>
+    <w:p>
+      <w:r>
+        <w:t>0 – Developer’s mode</w:t>
+      </w:r>
+    </w:p>
+    <w:p>
+      <w:r>
+        <w:t>During developer’s mode:</w:t>
+      </w:r>
+    </w:p>
+    <w:p>
+      <w:r>
+        <w:t>Left Mouse Button – Teleport character to cursor</w:t>
+      </w:r>
+    </w:p>
+    <w:p>
+      <w:r>
+        <w:t xml:space="preserve">Middle Mouse Button – Spawn a blue </w:t>
+      </w:r>
+      <w:r>
+        <w:t>monster</w:t>
+      </w:r>
+      <w:r>
+        <w:t xml:space="preserve"> at cursor</w:t>
+      </w:r>
+    </w:p>
+    <w:p>
+      <w:r>
+        <w:t xml:space="preserve">Right Mouse Button – Spawn a red </w:t>
+      </w:r>
+      <w:r>
+        <w:t>monster</w:t>
+      </w:r>
+      <w:r>
+        <w:t xml:space="preserve"> at cursor</w:t>
+      </w:r>
+    </w:p>
+    <w:p/>
+    <w:p>
+      <w:r>
+        <w:t>Pro tips:</w:t>
+      </w:r>
+    </w:p>
+    <w:p>
+      <w:r>
+        <w:t>During kicking, you get a small boost in jump height and your movement speed in drastically increased. Use it to leap across wide ravines.</w:t>
+      </w:r>
+    </w:p>
+    <w:p>
+      <w:r>
+        <w:t>Punching launches a non-lethal projectile which knocks the monster backwards. If the monster is idle, it is knocked out of the map. You can’t punch while kicking.</w:t>
+      </w:r>
+    </w:p>
+    <w:p>
+      <w:r>
+        <w:t>Jump on red monsters to stomp them for points. You can’t stomp blue monsters though.</w:t>
+      </w:r>
+    </w:p>
+    <w:p>
+      <w:r>
+        <w:t>If you are hit by a red monster, a blue one will spawn in its vicinity, making it harder to score.</w:t>
+      </w:r>
+    </w:p>
+    <w:p>
+      <w:r>
+        <w:t xml:space="preserve">Game is restarted if you fall out of the map or </w:t>
+      </w:r>
+      <w:r>
+        <w:t>have taken</w:t>
+      </w:r>
+      <w:r>
+        <w:t xml:space="preserve"> five hits.</w:t>
+      </w:r>
+    </w:p>
+    <w:p/>
+    <w:p>
+      <w:r>
+        <w:t>For winners:</w:t>
+      </w:r>
+    </w:p>
+    <w:p>
+      <w:r>
+        <w:t>Hard</w:t>
+      </w:r>
+      <w:r>
+        <w:t xml:space="preserve"> </w:t>
+      </w:r>
       <w:bookmarkStart w:id="0" w:name="_GoBack"/>
       <w:bookmarkEnd w:id="0"/>
-    </w:p>
-    <w:p/>
-    <w:p>
-      <w:r>
-        <w:t>Controls</w:t>
-      </w:r>
-    </w:p>
-    <w:p>
-      <w:r>
-        <w:t>Left arrow – Move left</w:t>
-      </w:r>
-    </w:p>
-    <w:p>
-      <w:r>
-        <w:t>Right arrow – Move right</w:t>
-      </w:r>
-    </w:p>
-    <w:p>
-      <w:r>
-        <w:t>Spacebar – Jump</w:t>
-      </w:r>
-    </w:p>
-    <w:p>
-      <w:r>
-        <w:t>F – Kick</w:t>
-      </w:r>
-    </w:p>
-    <w:p>
-      <w:r>
-        <w:t>D – Punch</w:t>
-      </w:r>
-    </w:p>
-    <w:p>
-      <w:r>
-        <w:t>1 – Restart game</w:t>
-      </w:r>
-    </w:p>
-    <w:p>
-      <w:r>
-        <w:t>0 – Developer’s mode</w:t>
-      </w:r>
-    </w:p>
-    <w:p>
-      <w:r>
-        <w:t>During developer’s mode:</w:t>
-      </w:r>
-    </w:p>
-    <w:p>
-      <w:r>
-        <w:t>Left Mouse Button – Teleport character to cursor</w:t>
-      </w:r>
-    </w:p>
-    <w:p>
-      <w:r>
-        <w:t xml:space="preserve">Middle Mouse Button – Spawn a blue </w:t>
-      </w:r>
-      <w:r>
-        <w:t>monster</w:t>
-      </w:r>
-      <w:r>
-        <w:t xml:space="preserve"> at cursor</w:t>
-      </w:r>
-    </w:p>
-    <w:p>
-      <w:r>
-        <w:t xml:space="preserve">Right Mouse Button – Spawn a red </w:t>
-      </w:r>
-      <w:r>
-        <w:t>monster</w:t>
-      </w:r>
-      <w:r>
-        <w:t xml:space="preserve"> at cursor</w:t>
-      </w:r>
-    </w:p>
-    <w:p/>
-    <w:p>
-      <w:r>
-        <w:t>Pro tips:</w:t>
-      </w:r>
-    </w:p>
-    <w:p>
-      <w:r>
-        <w:t>During kicking, you get a small boost in jump height and your movement speed in drastically increased. Use it to leap across wide ravines.</w:t>
-      </w:r>
-    </w:p>
-    <w:p>
-      <w:r>
-        <w:t>Punching launches a non-lethal projectile which knocks the monster backwards. If the monster is idle, it is knocked out of the map. You can’t punch while kicking.</w:t>
-      </w:r>
-    </w:p>
-    <w:p>
-      <w:r>
-        <w:t>Jump on red monsters to stomp them for points. You can’t stomp blue monsters though.</w:t>
-      </w:r>
-    </w:p>
-    <w:p>
-      <w:r>
-        <w:t>If you are hit by a red monster, a blue one will spawn in its vicinity, making it harder to score.</w:t>
-      </w:r>
-    </w:p>
-    <w:p>
-      <w:r>
-        <w:t xml:space="preserve">Game is restarted if you fall out of the map or </w:t>
-      </w:r>
-      <w:r>
-        <w:t>have taken</w:t>
-      </w:r>
-      <w:r>
-        <w:t xml:space="preserve"> five hits.</w:t>
+      <w:r>
+        <w:t>mode awaits you if you beat normal mode.</w:t>
       </w:r>
     </w:p>
     <w:sectPr>

</xml_diff>